<commit_message>
Modifikacija scenarija 1, 2, 3 i 7
</commit_message>
<xml_diff>
--- a/Scenariji/01 - Registracija vlasnika.docx
+++ b/Scenariji/01 - Registracija vlasnika.docx
@@ -59,6 +59,12 @@
               </w:rPr>
               <w:t>NAZIV</w:t>
             </w:r>
+            <w:r>
+              <w:rPr>
+                <w:b/>
+              </w:rPr>
+              <w:t xml:space="preserve"> SLUČAJA UPOTREBE</w:t>
+            </w:r>
           </w:p>
         </w:tc>
         <w:tc>
@@ -98,6 +104,12 @@
               </w:rPr>
               <w:t>OPIS</w:t>
             </w:r>
+            <w:r>
+              <w:rPr>
+                <w:b/>
+              </w:rPr>
+              <w:t xml:space="preserve"> SLUČAJA UPOTREBE</w:t>
+            </w:r>
           </w:p>
         </w:tc>
         <w:tc>
@@ -230,10 +242,7 @@
               <w:jc w:val="center"/>
             </w:pPr>
             <w:r>
-              <w:t xml:space="preserve">Uspješno </w:t>
-            </w:r>
-            <w:r>
-              <w:t>registrovan novi vlasnik</w:t>
+              <w:t>Uspješno registrovan novi vlasnik</w:t>
             </w:r>
           </w:p>
         </w:tc>
@@ -462,19 +471,7 @@
           <w:b/>
         </w:rPr>
         <w:lastRenderedPageBreak/>
-        <w:t xml:space="preserve">USPJEŠAN ZAVRŠETAK </w:t>
-      </w:r>
-      <w:r>
-        <w:rPr>
-          <w:b/>
-        </w:rPr>
-        <w:t>–</w:t>
-      </w:r>
-      <w:r>
-        <w:rPr>
-          <w:b/>
-        </w:rPr>
-        <w:t xml:space="preserve"> </w:t>
+        <w:t xml:space="preserve">USPJEŠAN ZAVRŠETAK – </w:t>
       </w:r>
       <w:r>
         <w:t>Registracija vlasnika</w:t>
@@ -1163,19 +1160,7 @@
           <w:b/>
         </w:rPr>
         <w:lastRenderedPageBreak/>
-        <w:t xml:space="preserve">NEUSPJEŠAN ZAVRŠETAK </w:t>
-      </w:r>
-      <w:r>
-        <w:rPr>
-          <w:b/>
-        </w:rPr>
-        <w:t>–</w:t>
-      </w:r>
-      <w:r>
-        <w:rPr>
-          <w:b/>
-        </w:rPr>
-        <w:t xml:space="preserve"> </w:t>
+        <w:t xml:space="preserve">NEUSPJEŠAN ZAVRŠETAK – </w:t>
       </w:r>
       <w:r>
         <w:t>Registracija vlasnika</w:t>
@@ -1401,13 +1386,7 @@
               <w:jc w:val="center"/>
             </w:pPr>
             <w:r>
-              <w:t xml:space="preserve">Unos </w:t>
-            </w:r>
-            <w:r>
-              <w:t>potrebnih</w:t>
-            </w:r>
-            <w:r>
-              <w:t xml:space="preserve"> podataka</w:t>
+              <w:t>Unos potrebnih podataka</w:t>
             </w:r>
           </w:p>
         </w:tc>

</xml_diff>